<commit_message>
Add the FindDescriptionError feature
</commit_message>
<xml_diff>
--- a/WPFAIReportCheck/自定义校核算法添加参考教程.docx
+++ b/WPFAIReportCheck/自定义校核算法添加参考教程.docx
@@ -2,21 +2,1461 @@
 <file path=word/document.xml><?xml version="1.0" encoding="utf-8"?>
 <w:document xmlns:wpc="http://schemas.microsoft.com/office/word/2010/wordprocessingCanvas" xmlns:cx="http://schemas.microsoft.com/office/drawing/2014/chartex" xmlns:cx1="http://schemas.microsoft.com/office/drawing/2015/9/8/chartex" xmlns:cx2="http://schemas.microsoft.com/office/drawing/2015/10/21/chartex" xmlns:cx3="http://schemas.microsoft.com/office/drawing/2016/5/9/chartex" xmlns:cx4="http://schemas.microsoft.com/office/drawing/2016/5/10/chartex" xmlns:cx5="http://schemas.microsoft.com/office/drawing/2016/5/11/chartex" xmlns:cx6="http://schemas.microsoft.com/office/drawing/2016/5/12/chartex" xmlns:cx7="http://schemas.microsoft.com/office/drawing/2016/5/13/chartex" xmlns:cx8="http://schemas.microsoft.com/office/drawing/2016/5/14/chartex" xmlns:mc="http://schemas.openxmlformats.org/markup-compatibility/2006" xmlns:aink="http://schemas.microsoft.com/office/drawing/2016/ink" xmlns:am3d="http://schemas.microsoft.com/office/drawing/2017/model3d" xmlns:o="urn:schemas-microsoft-com:office:office" xmlns:r="http://schemas.openxmlformats.org/officeDocument/2006/relationships" xmlns:m="http://schemas.openxmlformats.org/officeDocument/2006/math" xmlns:v="urn:schemas-microsoft-com:vml" xmlns:wp14="http://schemas.microsoft.com/office/word/2010/wordprocessingDrawing" xmlns:wp="http://schemas.openxmlformats.org/drawingml/2006/wordprocessingDrawing" xmlns:w10="urn:schemas-microsoft-com:office:word" xmlns:w="http://schemas.openxmlformats.org/wordprocessingml/2006/main" xmlns:w14="http://schemas.microsoft.com/office/word/2010/wordml" xmlns:w15="http://schemas.microsoft.com/office/word/2012/wordml" xmlns:w16cid="http://schemas.microsoft.com/office/word/2016/wordml/cid" xmlns:w16se="http://schemas.microsoft.com/office/word/2015/wordml/symex" xmlns:wpg="http://schemas.microsoft.com/office/word/2010/wordprocessingGroup" xmlns:wpi="http://schemas.microsoft.com/office/word/2010/wordprocessingInk" xmlns:wne="http://schemas.microsoft.com/office/word/2006/wordml" xmlns:wps="http://schemas.microsoft.com/office/word/2010/wordprocessingShape" mc:Ignorable="w14 w15 w16se w16cid wp14">
   <w:body>
+    <w:p>
+      <w:pPr>
+        <w:jc w:val="center"/>
+        <w:rPr>
+          <w:b/>
+          <w:bCs/>
+          <w:sz w:val="28"/>
+          <w:szCs w:val="28"/>
+        </w:rPr>
+      </w:pPr>
+      <w:r>
+        <w:rPr>
+          <w:rFonts w:hint="eastAsia"/>
+          <w:b/>
+          <w:bCs/>
+          <w:sz w:val="28"/>
+          <w:szCs w:val="28"/>
+        </w:rPr>
+        <w:t>自定义校核算法添加参考教程</w:t>
+      </w:r>
+    </w:p>
+    <w:p>
+      <w:pPr>
+        <w:pStyle w:val="2"/>
+      </w:pPr>
+      <w:r>
+        <w:rPr>
+          <w:rFonts w:hint="eastAsia"/>
+        </w:rPr>
+        <w:t>概述</w:t>
+      </w:r>
+    </w:p>
+    <w:p>
+      <w:pPr>
+        <w:jc w:val="left"/>
+      </w:pPr>
+      <w:r>
+        <w:rPr>
+          <w:rFonts w:hint="eastAsia"/>
+        </w:rPr>
+        <w:t>框架已基本搭建好，可添加自定义校核算法。</w:t>
+      </w:r>
+    </w:p>
+    <w:p>
+      <w:pPr>
+        <w:pStyle w:val="2"/>
+        <w:rPr>
+          <w:rFonts w:hint="eastAsia"/>
+        </w:rPr>
+      </w:pPr>
+      <w:r>
+        <w:rPr>
+          <w:rFonts w:hint="eastAsia"/>
+        </w:rPr>
+        <w:t>具体</w:t>
+      </w:r>
+      <w:r>
+        <w:rPr>
+          <w:rFonts w:hint="eastAsia"/>
+        </w:rPr>
+        <w:t>步骤</w:t>
+      </w:r>
+    </w:p>
+    <w:p>
+      <w:pPr>
+        <w:pStyle w:val="3"/>
+      </w:pPr>
+      <w:r>
+        <w:rPr>
+          <w:rFonts w:hint="eastAsia"/>
+        </w:rPr>
+        <w:t>1、</w:t>
+      </w:r>
+      <w:r>
+        <w:rPr>
+          <w:rFonts w:hint="eastAsia"/>
+        </w:rPr>
+        <w:t>思考手动校核算法的思路</w:t>
+      </w:r>
+    </w:p>
+    <w:p>
+      <w:r>
+        <w:rPr>
+          <w:rFonts w:hint="eastAsia"/>
+        </w:rPr>
+        <w:t>举例：</w:t>
+      </w:r>
+    </w:p>
+    <w:p>
+      <w:r>
+        <w:rPr>
+          <w:rFonts w:hint="eastAsia"/>
+        </w:rPr>
+        <w:t>报告</w:t>
+      </w:r>
+      <w:r>
+        <w:rPr>
+          <w:rFonts w:hint="eastAsia"/>
+        </w:rPr>
+        <w:t>中的</w:t>
+      </w:r>
+      <w:r>
+        <w:rPr>
+          <w:rFonts w:hint="eastAsia"/>
+        </w:rPr>
+        <w:t>错误：“</w:t>
+      </w:r>
+      <w:r>
+        <w:rPr>
+          <w:rFonts w:hint="eastAsia"/>
+        </w:rPr>
+        <w:t>C</w:t>
+      </w:r>
+      <w:r>
+        <w:t>NAS</w:t>
+      </w:r>
+      <w:r>
+        <w:rPr>
+          <w:rFonts w:hint="eastAsia"/>
+        </w:rPr>
+        <w:t>检验机构</w:t>
+      </w:r>
+      <w:r>
+        <w:rPr>
+          <w:rFonts w:hint="eastAsia"/>
+        </w:rPr>
+        <w:t>”写成</w:t>
+      </w:r>
+      <w:r>
+        <w:rPr>
+          <w:rFonts w:hint="eastAsia"/>
+        </w:rPr>
+        <w:t>“C</w:t>
+      </w:r>
+      <w:r>
+        <w:t>NAS</w:t>
+      </w:r>
+      <w:r>
+        <w:rPr>
+          <w:rFonts w:hint="eastAsia"/>
+        </w:rPr>
+        <w:t>检查</w:t>
+      </w:r>
+      <w:r>
+        <w:rPr>
+          <w:rFonts w:hint="eastAsia"/>
+        </w:rPr>
+        <w:t>机构”</w:t>
+      </w:r>
+    </w:p>
+    <w:p>
+      <w:r>
+        <w:rPr>
+          <w:rFonts w:hint="eastAsia"/>
+        </w:rPr>
+        <w:t>校核算法：用正则表达式全文搜索</w:t>
+      </w:r>
+      <w:r>
+        <w:rPr>
+          <w:rFonts w:hint="eastAsia"/>
+        </w:rPr>
+        <w:t>“C</w:t>
+      </w:r>
+      <w:r>
+        <w:t>NAS</w:t>
+      </w:r>
+      <w:r>
+        <w:rPr>
+          <w:rFonts w:hint="eastAsia"/>
+        </w:rPr>
+        <w:t>检查机构”</w:t>
+      </w:r>
+      <w:r>
+        <w:rPr>
+          <w:rFonts w:hint="eastAsia"/>
+        </w:rPr>
+        <w:t>关键字，如果查到，表示有误，用红色字体标出，并加上批注。</w:t>
+      </w:r>
+    </w:p>
+    <w:p>
+      <w:pPr>
+        <w:pStyle w:val="3"/>
+      </w:pPr>
+      <w:r>
+        <w:rPr>
+          <w:rFonts w:hint="eastAsia"/>
+        </w:rPr>
+        <w:t>2、</w:t>
+      </w:r>
+      <w:r>
+        <w:rPr>
+          <w:rFonts w:hint="eastAsia"/>
+        </w:rPr>
+        <w:t>在项目</w:t>
+      </w:r>
+      <w:proofErr w:type="spellStart"/>
+      <w:r>
+        <w:t>IRepository</w:t>
+      </w:r>
+      <w:proofErr w:type="spellEnd"/>
+      <w:r>
+        <w:rPr>
+          <w:rFonts w:hint="eastAsia"/>
+        </w:rPr>
+        <w:t>文件夹下新建文件，</w:t>
+      </w:r>
+      <w:r>
+        <w:rPr>
+          <w:rFonts w:hint="eastAsia"/>
+        </w:rPr>
+        <w:t>以方法名命名。</w:t>
+      </w:r>
+    </w:p>
+    <w:p>
+      <w:pPr>
+        <w:rPr>
+          <w:rFonts w:hint="eastAsia"/>
+        </w:rPr>
+      </w:pPr>
+      <w:r>
+        <w:rPr>
+          <w:noProof/>
+        </w:rPr>
+        <w:drawing>
+          <wp:inline distT="0" distB="0" distL="0" distR="0" wp14:anchorId="1E57B8D0" wp14:editId="2659CA5F">
+            <wp:extent cx="3104762" cy="1828571"/>
+            <wp:effectExtent l="0" t="0" r="635" b="635"/>
+            <wp:docPr id="1" name="图片 1"/>
+            <wp:cNvGraphicFramePr>
+              <a:graphicFrameLocks xmlns:a="http://schemas.openxmlformats.org/drawingml/2006/main" noChangeAspect="1"/>
+            </wp:cNvGraphicFramePr>
+            <a:graphic xmlns:a="http://schemas.openxmlformats.org/drawingml/2006/main">
+              <a:graphicData uri="http://schemas.openxmlformats.org/drawingml/2006/picture">
+                <pic:pic xmlns:pic="http://schemas.openxmlformats.org/drawingml/2006/picture">
+                  <pic:nvPicPr>
+                    <pic:cNvPr id="1" name=""/>
+                    <pic:cNvPicPr/>
+                  </pic:nvPicPr>
+                  <pic:blipFill>
+                    <a:blip r:embed="rId5"/>
+                    <a:stretch>
+                      <a:fillRect/>
+                    </a:stretch>
+                  </pic:blipFill>
+                  <pic:spPr>
+                    <a:xfrm>
+                      <a:off x="0" y="0"/>
+                      <a:ext cx="3104762" cy="1828571"/>
+                    </a:xfrm>
+                    <a:prstGeom prst="rect">
+                      <a:avLst/>
+                    </a:prstGeom>
+                  </pic:spPr>
+                </pic:pic>
+              </a:graphicData>
+            </a:graphic>
+          </wp:inline>
+        </w:drawing>
+      </w:r>
+    </w:p>
+    <w:p>
+      <w:r>
+        <w:rPr>
+          <w:rFonts w:hint="eastAsia"/>
+        </w:rPr>
+        <w:t>如：</w:t>
+      </w:r>
+      <w:proofErr w:type="spellStart"/>
+      <w:r>
+        <w:rPr>
+          <w:rFonts w:hint="eastAsia"/>
+        </w:rPr>
+        <w:t>F</w:t>
+      </w:r>
+      <w:r>
+        <w:t>ind</w:t>
+      </w:r>
+      <w:r>
+        <w:t>DescritpionError</w:t>
+      </w:r>
+      <w:r>
+        <w:t>.cs</w:t>
+      </w:r>
+      <w:proofErr w:type="spellEnd"/>
+      <w:r>
+        <w:rPr>
+          <w:rFonts w:hint="eastAsia"/>
+        </w:rPr>
+        <w:t>，</w:t>
+      </w:r>
+      <w:r>
+        <w:rPr>
+          <w:rFonts w:hint="eastAsia"/>
+        </w:rPr>
+        <w:t>参考代码：</w:t>
+      </w:r>
+    </w:p>
+    <w:p>
+      <w:pPr>
+        <w:autoSpaceDE w:val="0"/>
+        <w:autoSpaceDN w:val="0"/>
+        <w:adjustRightInd w:val="0"/>
+        <w:jc w:val="left"/>
+        <w:rPr>
+          <w:rFonts w:ascii="新宋体" w:eastAsia="新宋体" w:cs="新宋体"/>
+          <w:color w:val="000000"/>
+          <w:kern w:val="0"/>
+          <w:sz w:val="19"/>
+          <w:szCs w:val="19"/>
+        </w:rPr>
+      </w:pPr>
+      <w:r>
+        <w:rPr>
+          <w:rFonts w:ascii="新宋体" w:eastAsia="新宋体" w:cs="新宋体"/>
+          <w:color w:val="0000FF"/>
+          <w:kern w:val="0"/>
+          <w:sz w:val="19"/>
+          <w:szCs w:val="19"/>
+        </w:rPr>
+        <w:t>namespace</w:t>
+      </w:r>
+      <w:r>
+        <w:rPr>
+          <w:rFonts w:ascii="新宋体" w:eastAsia="新宋体" w:cs="新宋体"/>
+          <w:color w:val="000000"/>
+          <w:kern w:val="0"/>
+          <w:sz w:val="19"/>
+          <w:szCs w:val="19"/>
+        </w:rPr>
+        <w:t xml:space="preserve"> </w:t>
+      </w:r>
+      <w:proofErr w:type="spellStart"/>
+      <w:r>
+        <w:rPr>
+          <w:rFonts w:ascii="新宋体" w:eastAsia="新宋体" w:cs="新宋体"/>
+          <w:color w:val="000000"/>
+          <w:kern w:val="0"/>
+          <w:sz w:val="19"/>
+          <w:szCs w:val="19"/>
+        </w:rPr>
+        <w:t>WPFAIReportCheck.IRepository</w:t>
+      </w:r>
+      <w:proofErr w:type="spellEnd"/>
+    </w:p>
+    <w:p>
+      <w:pPr>
+        <w:autoSpaceDE w:val="0"/>
+        <w:autoSpaceDN w:val="0"/>
+        <w:adjustRightInd w:val="0"/>
+        <w:jc w:val="left"/>
+        <w:rPr>
+          <w:rFonts w:ascii="新宋体" w:eastAsia="新宋体" w:cs="新宋体"/>
+          <w:color w:val="000000"/>
+          <w:kern w:val="0"/>
+          <w:sz w:val="19"/>
+          <w:szCs w:val="19"/>
+        </w:rPr>
+      </w:pPr>
+      <w:r>
+        <w:rPr>
+          <w:rFonts w:ascii="新宋体" w:eastAsia="新宋体" w:cs="新宋体"/>
+          <w:color w:val="000000"/>
+          <w:kern w:val="0"/>
+          <w:sz w:val="19"/>
+          <w:szCs w:val="19"/>
+        </w:rPr>
+        <w:t>{</w:t>
+      </w:r>
+    </w:p>
+    <w:p>
+      <w:pPr>
+        <w:autoSpaceDE w:val="0"/>
+        <w:autoSpaceDN w:val="0"/>
+        <w:adjustRightInd w:val="0"/>
+        <w:jc w:val="left"/>
+        <w:rPr>
+          <w:rFonts w:ascii="新宋体" w:eastAsia="新宋体" w:cs="新宋体"/>
+          <w:color w:val="000000"/>
+          <w:kern w:val="0"/>
+          <w:sz w:val="19"/>
+          <w:szCs w:val="19"/>
+        </w:rPr>
+      </w:pPr>
+      <w:r>
+        <w:rPr>
+          <w:rFonts w:ascii="新宋体" w:eastAsia="新宋体" w:cs="新宋体"/>
+          <w:color w:val="000000"/>
+          <w:kern w:val="0"/>
+          <w:sz w:val="19"/>
+          <w:szCs w:val="19"/>
+        </w:rPr>
+        <w:t xml:space="preserve">    </w:t>
+      </w:r>
+      <w:r>
+        <w:rPr>
+          <w:rFonts w:ascii="新宋体" w:eastAsia="新宋体" w:cs="新宋体"/>
+          <w:color w:val="0000FF"/>
+          <w:kern w:val="0"/>
+          <w:sz w:val="19"/>
+          <w:szCs w:val="19"/>
+        </w:rPr>
+        <w:t>public</w:t>
+      </w:r>
+      <w:r>
+        <w:rPr>
+          <w:rFonts w:ascii="新宋体" w:eastAsia="新宋体" w:cs="新宋体"/>
+          <w:color w:val="000000"/>
+          <w:kern w:val="0"/>
+          <w:sz w:val="19"/>
+          <w:szCs w:val="19"/>
+        </w:rPr>
+        <w:t xml:space="preserve"> </w:t>
+      </w:r>
+      <w:r>
+        <w:rPr>
+          <w:rFonts w:ascii="新宋体" w:eastAsia="新宋体" w:cs="新宋体"/>
+          <w:color w:val="0000FF"/>
+          <w:kern w:val="0"/>
+          <w:sz w:val="19"/>
+          <w:szCs w:val="19"/>
+        </w:rPr>
+        <w:t>partial</w:t>
+      </w:r>
+      <w:r>
+        <w:rPr>
+          <w:rFonts w:ascii="新宋体" w:eastAsia="新宋体" w:cs="新宋体"/>
+          <w:color w:val="000000"/>
+          <w:kern w:val="0"/>
+          <w:sz w:val="19"/>
+          <w:szCs w:val="19"/>
+        </w:rPr>
+        <w:t xml:space="preserve"> </w:t>
+      </w:r>
+      <w:r>
+        <w:rPr>
+          <w:rFonts w:ascii="新宋体" w:eastAsia="新宋体" w:cs="新宋体"/>
+          <w:color w:val="0000FF"/>
+          <w:kern w:val="0"/>
+          <w:sz w:val="19"/>
+          <w:szCs w:val="19"/>
+        </w:rPr>
+        <w:t>interface</w:t>
+      </w:r>
+      <w:r>
+        <w:rPr>
+          <w:rFonts w:ascii="新宋体" w:eastAsia="新宋体" w:cs="新宋体"/>
+          <w:color w:val="000000"/>
+          <w:kern w:val="0"/>
+          <w:sz w:val="19"/>
+          <w:szCs w:val="19"/>
+        </w:rPr>
+        <w:t xml:space="preserve"> </w:t>
+      </w:r>
+      <w:proofErr w:type="spellStart"/>
+      <w:r>
+        <w:rPr>
+          <w:rFonts w:ascii="新宋体" w:eastAsia="新宋体" w:cs="新宋体"/>
+          <w:color w:val="2B91AF"/>
+          <w:kern w:val="0"/>
+          <w:sz w:val="19"/>
+          <w:szCs w:val="19"/>
+        </w:rPr>
+        <w:t>IAIReportCheck</w:t>
+      </w:r>
+      <w:proofErr w:type="spellEnd"/>
+    </w:p>
+    <w:p>
+      <w:pPr>
+        <w:autoSpaceDE w:val="0"/>
+        <w:autoSpaceDN w:val="0"/>
+        <w:adjustRightInd w:val="0"/>
+        <w:jc w:val="left"/>
+        <w:rPr>
+          <w:rFonts w:ascii="新宋体" w:eastAsia="新宋体" w:cs="新宋体"/>
+          <w:color w:val="000000"/>
+          <w:kern w:val="0"/>
+          <w:sz w:val="19"/>
+          <w:szCs w:val="19"/>
+        </w:rPr>
+      </w:pPr>
+      <w:r>
+        <w:rPr>
+          <w:rFonts w:ascii="新宋体" w:eastAsia="新宋体" w:cs="新宋体"/>
+          <w:color w:val="000000"/>
+          <w:kern w:val="0"/>
+          <w:sz w:val="19"/>
+          <w:szCs w:val="19"/>
+        </w:rPr>
+        <w:t xml:space="preserve">    {</w:t>
+      </w:r>
+    </w:p>
+    <w:p>
+      <w:pPr>
+        <w:autoSpaceDE w:val="0"/>
+        <w:autoSpaceDN w:val="0"/>
+        <w:adjustRightInd w:val="0"/>
+        <w:jc w:val="left"/>
+        <w:rPr>
+          <w:rFonts w:ascii="新宋体" w:eastAsia="新宋体" w:cs="新宋体"/>
+          <w:color w:val="000000"/>
+          <w:kern w:val="0"/>
+          <w:sz w:val="19"/>
+          <w:szCs w:val="19"/>
+        </w:rPr>
+      </w:pPr>
+      <w:r>
+        <w:rPr>
+          <w:rFonts w:ascii="新宋体" w:eastAsia="新宋体" w:cs="新宋体"/>
+          <w:color w:val="000000"/>
+          <w:kern w:val="0"/>
+          <w:sz w:val="19"/>
+          <w:szCs w:val="19"/>
+        </w:rPr>
+        <w:t xml:space="preserve">        </w:t>
+      </w:r>
+      <w:r>
+        <w:rPr>
+          <w:rFonts w:ascii="新宋体" w:eastAsia="新宋体" w:cs="新宋体"/>
+          <w:color w:val="0000FF"/>
+          <w:kern w:val="0"/>
+          <w:sz w:val="19"/>
+          <w:szCs w:val="19"/>
+        </w:rPr>
+        <w:t>void</w:t>
+      </w:r>
+      <w:r>
+        <w:rPr>
+          <w:rFonts w:ascii="新宋体" w:eastAsia="新宋体" w:cs="新宋体"/>
+          <w:color w:val="000000"/>
+          <w:kern w:val="0"/>
+          <w:sz w:val="19"/>
+          <w:szCs w:val="19"/>
+        </w:rPr>
+        <w:t xml:space="preserve"> </w:t>
+      </w:r>
+      <w:proofErr w:type="spellStart"/>
+      <w:proofErr w:type="gramStart"/>
+      <w:r>
+        <w:rPr>
+          <w:rFonts w:ascii="新宋体" w:eastAsia="新宋体" w:cs="新宋体"/>
+          <w:color w:val="000000"/>
+          <w:kern w:val="0"/>
+          <w:sz w:val="19"/>
+          <w:szCs w:val="19"/>
+        </w:rPr>
+        <w:t>FindDescriptionError</w:t>
+      </w:r>
+      <w:proofErr w:type="spellEnd"/>
+      <w:r>
+        <w:rPr>
+          <w:rFonts w:ascii="新宋体" w:eastAsia="新宋体" w:cs="新宋体"/>
+          <w:color w:val="000000"/>
+          <w:kern w:val="0"/>
+          <w:sz w:val="19"/>
+          <w:szCs w:val="19"/>
+        </w:rPr>
+        <w:t>(</w:t>
+      </w:r>
+      <w:proofErr w:type="gramEnd"/>
+      <w:r>
+        <w:rPr>
+          <w:rFonts w:ascii="新宋体" w:eastAsia="新宋体" w:cs="新宋体"/>
+          <w:color w:val="000000"/>
+          <w:kern w:val="0"/>
+          <w:sz w:val="19"/>
+          <w:szCs w:val="19"/>
+        </w:rPr>
+        <w:t>);</w:t>
+      </w:r>
+    </w:p>
+    <w:p>
+      <w:pPr>
+        <w:autoSpaceDE w:val="0"/>
+        <w:autoSpaceDN w:val="0"/>
+        <w:adjustRightInd w:val="0"/>
+        <w:jc w:val="left"/>
+        <w:rPr>
+          <w:rFonts w:ascii="新宋体" w:eastAsia="新宋体" w:cs="新宋体"/>
+          <w:color w:val="000000"/>
+          <w:kern w:val="0"/>
+          <w:sz w:val="19"/>
+          <w:szCs w:val="19"/>
+        </w:rPr>
+      </w:pPr>
+      <w:r>
+        <w:rPr>
+          <w:rFonts w:ascii="新宋体" w:eastAsia="新宋体" w:cs="新宋体"/>
+          <w:color w:val="000000"/>
+          <w:kern w:val="0"/>
+          <w:sz w:val="19"/>
+          <w:szCs w:val="19"/>
+        </w:rPr>
+        <w:t xml:space="preserve">    }</w:t>
+      </w:r>
+    </w:p>
+    <w:p>
+      <w:pPr>
+        <w:rPr>
+          <w:rFonts w:ascii="新宋体" w:eastAsia="新宋体" w:cs="新宋体"/>
+          <w:color w:val="000000"/>
+          <w:kern w:val="0"/>
+          <w:sz w:val="19"/>
+          <w:szCs w:val="19"/>
+        </w:rPr>
+      </w:pPr>
+      <w:r>
+        <w:rPr>
+          <w:rFonts w:ascii="新宋体" w:eastAsia="新宋体" w:cs="新宋体"/>
+          <w:color w:val="000000"/>
+          <w:kern w:val="0"/>
+          <w:sz w:val="19"/>
+          <w:szCs w:val="19"/>
+        </w:rPr>
+        <w:t>}</w:t>
+      </w:r>
+    </w:p>
+    <w:p>
+      <w:pPr>
+        <w:pStyle w:val="3"/>
+      </w:pPr>
+      <w:r>
+        <w:lastRenderedPageBreak/>
+        <w:t>3</w:t>
+      </w:r>
+      <w:r>
+        <w:rPr>
+          <w:rFonts w:hint="eastAsia"/>
+        </w:rPr>
+        <w:t>、</w:t>
+      </w:r>
+      <w:r>
+        <w:rPr>
+          <w:rFonts w:hint="eastAsia"/>
+        </w:rPr>
+        <w:t>在项目</w:t>
+      </w:r>
+      <w:r>
+        <w:t>Repository</w:t>
+      </w:r>
+      <w:r>
+        <w:rPr>
+          <w:rFonts w:hint="eastAsia"/>
+        </w:rPr>
+        <w:t>文件夹下新建文件，以方法名命名。</w:t>
+      </w:r>
+    </w:p>
+    <w:p>
+      <w:pPr>
+        <w:rPr>
+          <w:rFonts w:hint="eastAsia"/>
+        </w:rPr>
+      </w:pPr>
+      <w:r>
+        <w:rPr>
+          <w:noProof/>
+        </w:rPr>
+        <w:drawing>
+          <wp:inline distT="0" distB="0" distL="0" distR="0" wp14:anchorId="3A7A0F60" wp14:editId="3EC99B2D">
+            <wp:extent cx="2185141" cy="1789043"/>
+            <wp:effectExtent l="0" t="0" r="5715" b="1905"/>
+            <wp:docPr id="3" name="图片 3"/>
+            <wp:cNvGraphicFramePr>
+              <a:graphicFrameLocks xmlns:a="http://schemas.openxmlformats.org/drawingml/2006/main" noChangeAspect="1"/>
+            </wp:cNvGraphicFramePr>
+            <a:graphic xmlns:a="http://schemas.openxmlformats.org/drawingml/2006/main">
+              <a:graphicData uri="http://schemas.openxmlformats.org/drawingml/2006/picture">
+                <pic:pic xmlns:pic="http://schemas.openxmlformats.org/drawingml/2006/picture">
+                  <pic:nvPicPr>
+                    <pic:cNvPr id="1" name=""/>
+                    <pic:cNvPicPr/>
+                  </pic:nvPicPr>
+                  <pic:blipFill>
+                    <a:blip r:embed="rId6"/>
+                    <a:stretch>
+                      <a:fillRect/>
+                    </a:stretch>
+                  </pic:blipFill>
+                  <pic:spPr>
+                    <a:xfrm>
+                      <a:off x="0" y="0"/>
+                      <a:ext cx="2206560" cy="1806579"/>
+                    </a:xfrm>
+                    <a:prstGeom prst="rect">
+                      <a:avLst/>
+                    </a:prstGeom>
+                  </pic:spPr>
+                </pic:pic>
+              </a:graphicData>
+            </a:graphic>
+          </wp:inline>
+        </w:drawing>
+      </w:r>
+    </w:p>
+    <w:p>
+      <w:r>
+        <w:rPr>
+          <w:rFonts w:hint="eastAsia"/>
+        </w:rPr>
+        <w:t>如：</w:t>
+      </w:r>
+      <w:proofErr w:type="spellStart"/>
+      <w:r>
+        <w:rPr>
+          <w:rFonts w:hint="eastAsia"/>
+        </w:rPr>
+        <w:t>F</w:t>
+      </w:r>
+      <w:r>
+        <w:t>indDescritpionError.cs</w:t>
+      </w:r>
+      <w:proofErr w:type="spellEnd"/>
+    </w:p>
+    <w:p>
+      <w:r>
+        <w:rPr>
+          <w:rFonts w:hint="eastAsia"/>
+        </w:rPr>
+        <w:t>建议先在注释中写清楚思路，再写代码。</w:t>
+      </w:r>
+    </w:p>
+    <w:p>
+      <w:r>
+        <w:rPr>
+          <w:rFonts w:hint="eastAsia"/>
+        </w:rPr>
+        <w:t>关键代码如下：</w:t>
+      </w:r>
+    </w:p>
+    <w:p>
+      <w:pPr>
+        <w:rPr>
+          <w:rFonts w:hint="eastAsia"/>
+        </w:rPr>
+      </w:pPr>
+      <w:r>
+        <w:rPr>
+          <w:noProof/>
+        </w:rPr>
+        <w:drawing>
+          <wp:inline distT="0" distB="0" distL="0" distR="0" wp14:anchorId="22EADECD" wp14:editId="23BD9FAC">
+            <wp:extent cx="5274310" cy="2183765"/>
+            <wp:effectExtent l="0" t="0" r="2540" b="6985"/>
+            <wp:docPr id="9" name="图片 9"/>
+            <wp:cNvGraphicFramePr>
+              <a:graphicFrameLocks xmlns:a="http://schemas.openxmlformats.org/drawingml/2006/main" noChangeAspect="1"/>
+            </wp:cNvGraphicFramePr>
+            <a:graphic xmlns:a="http://schemas.openxmlformats.org/drawingml/2006/main">
+              <a:graphicData uri="http://schemas.openxmlformats.org/drawingml/2006/picture">
+                <pic:pic xmlns:pic="http://schemas.openxmlformats.org/drawingml/2006/picture">
+                  <pic:nvPicPr>
+                    <pic:cNvPr id="1" name=""/>
+                    <pic:cNvPicPr/>
+                  </pic:nvPicPr>
+                  <pic:blipFill>
+                    <a:blip r:embed="rId7"/>
+                    <a:stretch>
+                      <a:fillRect/>
+                    </a:stretch>
+                  </pic:blipFill>
+                  <pic:spPr>
+                    <a:xfrm>
+                      <a:off x="0" y="0"/>
+                      <a:ext cx="5274310" cy="2183765"/>
+                    </a:xfrm>
+                    <a:prstGeom prst="rect">
+                      <a:avLst/>
+                    </a:prstGeom>
+                  </pic:spPr>
+                </pic:pic>
+              </a:graphicData>
+            </a:graphic>
+          </wp:inline>
+        </w:drawing>
+      </w:r>
+    </w:p>
+    <w:p>
+      <w:r>
+        <w:rPr>
+          <w:rFonts w:hint="eastAsia"/>
+        </w:rPr>
+        <w:t>完整</w:t>
+      </w:r>
+      <w:r>
+        <w:rPr>
+          <w:rFonts w:hint="eastAsia"/>
+        </w:rPr>
+        <w:t>代码</w:t>
+      </w:r>
+      <w:r>
+        <w:rPr>
+          <w:rFonts w:hint="eastAsia"/>
+        </w:rPr>
+        <w:t>详见</w:t>
+      </w:r>
+      <w:r>
+        <w:t>Repository</w:t>
+      </w:r>
+      <w:r>
+        <w:t>\</w:t>
+      </w:r>
+      <w:proofErr w:type="spellStart"/>
+      <w:r>
+        <w:t>FindDescriptionError.cs</w:t>
+      </w:r>
+      <w:proofErr w:type="spellEnd"/>
+      <w:r>
+        <w:rPr>
+          <w:rFonts w:hint="eastAsia"/>
+        </w:rPr>
+        <w:t>文件</w:t>
+      </w:r>
+    </w:p>
     <w:p/>
     <w:p>
-      <w:pPr>
-        <w:rPr>
-          <w:rFonts w:hint="eastAsia"/>
-        </w:rPr>
-      </w:pPr>
-      <w:r>
-        <w:rPr>
-          <w:rFonts w:hint="eastAsia"/>
-        </w:rPr>
-        <w:t>1、</w:t>
+      <w:r>
+        <w:rPr>
+          <w:rFonts w:hint="eastAsia"/>
+        </w:rPr>
+        <w:t>提示：可以参考已有校核算法的思路。</w:t>
+      </w:r>
+    </w:p>
+    <w:p>
+      <w:pPr>
+        <w:rPr>
+          <w:rFonts w:ascii="新宋体" w:eastAsia="新宋体" w:cs="新宋体"/>
+          <w:color w:val="000000"/>
+          <w:kern w:val="0"/>
+          <w:sz w:val="19"/>
+          <w:szCs w:val="19"/>
+        </w:rPr>
+      </w:pPr>
+      <w:r>
+        <w:rPr>
+          <w:rFonts w:hint="eastAsia"/>
+        </w:rPr>
+        <w:t>如正则表达式的应用可以参考</w:t>
+      </w:r>
+      <w:r>
+        <w:rPr>
+          <w:rFonts w:ascii="新宋体" w:eastAsia="新宋体" w:cs="新宋体"/>
+          <w:color w:val="000000"/>
+          <w:kern w:val="0"/>
+          <w:sz w:val="19"/>
+          <w:szCs w:val="19"/>
+        </w:rPr>
+        <w:t>_</w:t>
+      </w:r>
+      <w:proofErr w:type="spellStart"/>
+      <w:r>
+        <w:rPr>
+          <w:rFonts w:ascii="新宋体" w:eastAsia="新宋体" w:cs="新宋体"/>
+          <w:color w:val="000000"/>
+          <w:kern w:val="0"/>
+          <w:sz w:val="19"/>
+          <w:szCs w:val="19"/>
+        </w:rPr>
+        <w:t>FindUnitError</w:t>
+      </w:r>
+      <w:proofErr w:type="spellEnd"/>
+      <w:r>
+        <w:rPr>
+          <w:rFonts w:ascii="新宋体" w:eastAsia="新宋体" w:cs="新宋体"/>
+          <w:color w:val="000000"/>
+          <w:kern w:val="0"/>
+          <w:sz w:val="19"/>
+          <w:szCs w:val="19"/>
+        </w:rPr>
+        <w:t>()</w:t>
+      </w:r>
+      <w:r>
+        <w:rPr>
+          <w:rFonts w:ascii="新宋体" w:eastAsia="新宋体" w:cs="新宋体" w:hint="eastAsia"/>
+          <w:color w:val="000000"/>
+          <w:kern w:val="0"/>
+          <w:sz w:val="19"/>
+          <w:szCs w:val="19"/>
+        </w:rPr>
+        <w:t>，</w:t>
+      </w:r>
+      <w:r>
+        <w:rPr>
+          <w:rFonts w:ascii="新宋体" w:eastAsia="新宋体" w:cs="新宋体"/>
+          <w:color w:val="000000"/>
+          <w:kern w:val="0"/>
+          <w:sz w:val="19"/>
+          <w:szCs w:val="19"/>
+        </w:rPr>
+        <w:t>_</w:t>
+      </w:r>
+      <w:proofErr w:type="spellStart"/>
+      <w:r>
+        <w:rPr>
+          <w:rFonts w:ascii="新宋体" w:eastAsia="新宋体" w:cs="新宋体"/>
+          <w:color w:val="000000"/>
+          <w:kern w:val="0"/>
+          <w:sz w:val="19"/>
+          <w:szCs w:val="19"/>
+        </w:rPr>
+        <w:t>FindNotExplainComponentNo</w:t>
+      </w:r>
+      <w:proofErr w:type="spellEnd"/>
+      <w:r>
+        <w:rPr>
+          <w:rFonts w:ascii="新宋体" w:eastAsia="新宋体" w:cs="新宋体"/>
+          <w:color w:val="000000"/>
+          <w:kern w:val="0"/>
+          <w:sz w:val="19"/>
+          <w:szCs w:val="19"/>
+        </w:rPr>
+        <w:t>()</w:t>
+      </w:r>
+      <w:r>
+        <w:rPr>
+          <w:rFonts w:ascii="新宋体" w:eastAsia="新宋体" w:cs="新宋体" w:hint="eastAsia"/>
+          <w:color w:val="000000"/>
+          <w:kern w:val="0"/>
+          <w:sz w:val="19"/>
+          <w:szCs w:val="19"/>
+        </w:rPr>
+        <w:t>等函数，</w:t>
+      </w:r>
+    </w:p>
+    <w:p>
+      <w:pPr>
+        <w:rPr>
+          <w:rFonts w:hint="eastAsia"/>
+        </w:rPr>
+      </w:pPr>
+      <w:r>
+        <w:rPr>
+          <w:rFonts w:hint="eastAsia"/>
+        </w:rPr>
+        <w:t>表格遍历循环可以参考</w:t>
+      </w:r>
+      <w:proofErr w:type="spellStart"/>
+      <w:r>
+        <w:rPr>
+          <w:rFonts w:ascii="新宋体" w:eastAsia="新宋体" w:cs="新宋体"/>
+          <w:color w:val="000000"/>
+          <w:kern w:val="0"/>
+          <w:sz w:val="19"/>
+          <w:szCs w:val="19"/>
+        </w:rPr>
+        <w:t>FindStrainOrDispError</w:t>
+      </w:r>
+      <w:proofErr w:type="spellEnd"/>
+      <w:r>
+        <w:rPr>
+          <w:rFonts w:ascii="新宋体" w:eastAsia="新宋体" w:cs="新宋体"/>
+          <w:color w:val="000000"/>
+          <w:kern w:val="0"/>
+          <w:sz w:val="19"/>
+          <w:szCs w:val="19"/>
+        </w:rPr>
+        <w:t>()</w:t>
+      </w:r>
+      <w:r>
+        <w:rPr>
+          <w:rFonts w:ascii="新宋体" w:eastAsia="新宋体" w:cs="新宋体" w:hint="eastAsia"/>
+          <w:color w:val="000000"/>
+          <w:kern w:val="0"/>
+          <w:sz w:val="19"/>
+          <w:szCs w:val="19"/>
+        </w:rPr>
+        <w:t>，</w:t>
+      </w:r>
+      <w:r>
+        <w:rPr>
+          <w:rFonts w:ascii="新宋体" w:eastAsia="新宋体" w:cs="新宋体"/>
+          <w:color w:val="000000"/>
+          <w:kern w:val="0"/>
+          <w:sz w:val="19"/>
+          <w:szCs w:val="19"/>
+        </w:rPr>
+        <w:t>_</w:t>
+      </w:r>
+      <w:proofErr w:type="spellStart"/>
+      <w:r>
+        <w:rPr>
+          <w:rFonts w:ascii="新宋体" w:eastAsia="新宋体" w:cs="新宋体"/>
+          <w:color w:val="000000"/>
+          <w:kern w:val="0"/>
+          <w:sz w:val="19"/>
+          <w:szCs w:val="19"/>
+        </w:rPr>
+        <w:t>FindSequenceNumberError</w:t>
+      </w:r>
+      <w:proofErr w:type="spellEnd"/>
+      <w:r>
+        <w:rPr>
+          <w:rFonts w:ascii="新宋体" w:eastAsia="新宋体" w:cs="新宋体"/>
+          <w:color w:val="000000"/>
+          <w:kern w:val="0"/>
+          <w:sz w:val="19"/>
+          <w:szCs w:val="19"/>
+        </w:rPr>
+        <w:t>()</w:t>
+      </w:r>
+      <w:r>
+        <w:rPr>
+          <w:rFonts w:ascii="新宋体" w:eastAsia="新宋体" w:cs="新宋体" w:hint="eastAsia"/>
+          <w:color w:val="000000"/>
+          <w:kern w:val="0"/>
+          <w:sz w:val="19"/>
+          <w:szCs w:val="19"/>
+        </w:rPr>
+        <w:t>等函数。</w:t>
+      </w:r>
+    </w:p>
+    <w:p>
+      <w:pPr>
+        <w:rPr>
+          <w:rFonts w:hint="eastAsia"/>
+        </w:rPr>
+      </w:pPr>
+    </w:p>
+    <w:p>
+      <w:pPr>
+        <w:pStyle w:val="3"/>
+      </w:pPr>
+      <w:r>
+        <w:rPr>
+          <w:rFonts w:hint="eastAsia"/>
+        </w:rPr>
+        <w:lastRenderedPageBreak/>
+        <w:t>4、</w:t>
+      </w:r>
+      <w:r>
+        <w:rPr>
+          <w:rFonts w:hint="eastAsia"/>
+        </w:rPr>
+        <w:t>在项目</w:t>
+      </w:r>
+      <w:r>
+        <w:t>Repository</w:t>
+      </w:r>
+      <w:r>
+        <w:rPr>
+          <w:rFonts w:hint="eastAsia"/>
+        </w:rPr>
+        <w:t>文件夹下</w:t>
+      </w:r>
+      <w:r>
+        <w:rPr>
+          <w:rFonts w:hint="eastAsia"/>
+        </w:rPr>
+        <w:t>打开</w:t>
+      </w:r>
+      <w:proofErr w:type="spellStart"/>
+      <w:r>
+        <w:t>CheckReport</w:t>
+      </w:r>
+      <w:r>
+        <w:t>.cs</w:t>
+      </w:r>
+      <w:proofErr w:type="spellEnd"/>
+      <w:r>
+        <w:rPr>
+          <w:rFonts w:hint="eastAsia"/>
+        </w:rPr>
+        <w:t>，并将刚才新添加的方法加进去。</w:t>
+      </w:r>
+    </w:p>
+    <w:p>
+      <w:r>
+        <w:rPr>
+          <w:noProof/>
+        </w:rPr>
+        <w:drawing>
+          <wp:inline distT="0" distB="0" distL="0" distR="0" wp14:anchorId="136DFD79" wp14:editId="2F9DA86C">
+            <wp:extent cx="2464904" cy="2025540"/>
+            <wp:effectExtent l="0" t="0" r="0" b="0"/>
+            <wp:docPr id="4" name="图片 4"/>
+            <wp:cNvGraphicFramePr>
+              <a:graphicFrameLocks xmlns:a="http://schemas.openxmlformats.org/drawingml/2006/main" noChangeAspect="1"/>
+            </wp:cNvGraphicFramePr>
+            <a:graphic xmlns:a="http://schemas.openxmlformats.org/drawingml/2006/main">
+              <a:graphicData uri="http://schemas.openxmlformats.org/drawingml/2006/picture">
+                <pic:pic xmlns:pic="http://schemas.openxmlformats.org/drawingml/2006/picture">
+                  <pic:nvPicPr>
+                    <pic:cNvPr id="1" name=""/>
+                    <pic:cNvPicPr/>
+                  </pic:nvPicPr>
+                  <pic:blipFill>
+                    <a:blip r:embed="rId8"/>
+                    <a:stretch>
+                      <a:fillRect/>
+                    </a:stretch>
+                  </pic:blipFill>
+                  <pic:spPr>
+                    <a:xfrm>
+                      <a:off x="0" y="0"/>
+                      <a:ext cx="2486316" cy="2043136"/>
+                    </a:xfrm>
+                    <a:prstGeom prst="rect">
+                      <a:avLst/>
+                    </a:prstGeom>
+                  </pic:spPr>
+                </pic:pic>
+              </a:graphicData>
+            </a:graphic>
+          </wp:inline>
+        </w:drawing>
+      </w:r>
+    </w:p>
+    <w:p>
+      <w:pPr>
+        <w:rPr>
+          <w:rFonts w:hint="eastAsia"/>
+        </w:rPr>
+      </w:pPr>
+      <w:r>
+        <w:rPr>
+          <w:noProof/>
+        </w:rPr>
+        <w:drawing>
+          <wp:inline distT="0" distB="0" distL="0" distR="0" wp14:anchorId="07282B86" wp14:editId="3C69E944">
+            <wp:extent cx="3665551" cy="2402511"/>
+            <wp:effectExtent l="0" t="0" r="0" b="0"/>
+            <wp:docPr id="5" name="图片 5"/>
+            <wp:cNvGraphicFramePr>
+              <a:graphicFrameLocks xmlns:a="http://schemas.openxmlformats.org/drawingml/2006/main" noChangeAspect="1"/>
+            </wp:cNvGraphicFramePr>
+            <a:graphic xmlns:a="http://schemas.openxmlformats.org/drawingml/2006/main">
+              <a:graphicData uri="http://schemas.openxmlformats.org/drawingml/2006/picture">
+                <pic:pic xmlns:pic="http://schemas.openxmlformats.org/drawingml/2006/picture">
+                  <pic:nvPicPr>
+                    <pic:cNvPr id="1" name=""/>
+                    <pic:cNvPicPr/>
+                  </pic:nvPicPr>
+                  <pic:blipFill>
+                    <a:blip r:embed="rId9"/>
+                    <a:stretch>
+                      <a:fillRect/>
+                    </a:stretch>
+                  </pic:blipFill>
+                  <pic:spPr>
+                    <a:xfrm>
+                      <a:off x="0" y="0"/>
+                      <a:ext cx="3677575" cy="2410392"/>
+                    </a:xfrm>
+                    <a:prstGeom prst="rect">
+                      <a:avLst/>
+                    </a:prstGeom>
+                  </pic:spPr>
+                </pic:pic>
+              </a:graphicData>
+            </a:graphic>
+          </wp:inline>
+        </w:drawing>
+      </w:r>
+    </w:p>
+    <w:p>
+      <w:pPr>
+        <w:pStyle w:val="3"/>
+      </w:pPr>
+      <w:r>
+        <w:rPr>
+          <w:rFonts w:hint="eastAsia"/>
+        </w:rPr>
+        <w:t>5、</w:t>
+      </w:r>
+      <w:r>
+        <w:rPr>
+          <w:rFonts w:hint="eastAsia"/>
+        </w:rPr>
+        <w:t>打开测试用报告（默认为d</w:t>
+      </w:r>
+      <w:r>
+        <w:t>efault.doc</w:t>
+      </w:r>
+      <w:r>
+        <w:rPr>
+          <w:rFonts w:hint="eastAsia"/>
+        </w:rPr>
+        <w:t>），修改报告使报告中存在该错误。</w:t>
       </w:r>
       <w:bookmarkStart w:id="0" w:name="_GoBack"/>
       <w:bookmarkEnd w:id="0"/>
+    </w:p>
+    <w:p>
+      <w:r>
+        <w:rPr>
+          <w:noProof/>
+        </w:rPr>
+        <w:drawing>
+          <wp:inline distT="0" distB="0" distL="0" distR="0" wp14:anchorId="1ABA3692" wp14:editId="35F5E86B">
+            <wp:extent cx="4882101" cy="1199659"/>
+            <wp:effectExtent l="0" t="0" r="0" b="635"/>
+            <wp:docPr id="6" name="图片 6"/>
+            <wp:cNvGraphicFramePr>
+              <a:graphicFrameLocks xmlns:a="http://schemas.openxmlformats.org/drawingml/2006/main" noChangeAspect="1"/>
+            </wp:cNvGraphicFramePr>
+            <a:graphic xmlns:a="http://schemas.openxmlformats.org/drawingml/2006/main">
+              <a:graphicData uri="http://schemas.openxmlformats.org/drawingml/2006/picture">
+                <pic:pic xmlns:pic="http://schemas.openxmlformats.org/drawingml/2006/picture">
+                  <pic:nvPicPr>
+                    <pic:cNvPr id="1" name=""/>
+                    <pic:cNvPicPr/>
+                  </pic:nvPicPr>
+                  <pic:blipFill>
+                    <a:blip r:embed="rId10"/>
+                    <a:stretch>
+                      <a:fillRect/>
+                    </a:stretch>
+                  </pic:blipFill>
+                  <pic:spPr>
+                    <a:xfrm>
+                      <a:off x="0" y="0"/>
+                      <a:ext cx="4902765" cy="1204737"/>
+                    </a:xfrm>
+                    <a:prstGeom prst="rect">
+                      <a:avLst/>
+                    </a:prstGeom>
+                  </pic:spPr>
+                </pic:pic>
+              </a:graphicData>
+            </a:graphic>
+          </wp:inline>
+        </w:drawing>
+      </w:r>
+    </w:p>
+    <w:p>
+      <w:pPr>
+        <w:rPr>
+          <w:rFonts w:hint="eastAsia"/>
+        </w:rPr>
+      </w:pPr>
+    </w:p>
+    <w:p>
+      <w:r>
+        <w:rPr>
+          <w:rFonts w:hint="eastAsia"/>
+        </w:rPr>
+        <w:t>运行程序，查看校核汇总结果及标出问题的报告，看校核结果是否正确</w:t>
+      </w:r>
+      <w:r>
+        <w:rPr>
+          <w:rFonts w:hint="eastAsia"/>
+        </w:rPr>
+        <w:t>，如下图所示</w:t>
+      </w:r>
+      <w:r>
+        <w:rPr>
+          <w:rFonts w:hint="eastAsia"/>
+        </w:rPr>
+        <w:t>。</w:t>
+      </w:r>
+    </w:p>
+    <w:p>
+      <w:r>
+        <w:rPr>
+          <w:noProof/>
+        </w:rPr>
+        <w:lastRenderedPageBreak/>
+        <w:drawing>
+          <wp:inline distT="0" distB="0" distL="0" distR="0" wp14:anchorId="6A76B338" wp14:editId="17B4D4DA">
+            <wp:extent cx="4436828" cy="2943285"/>
+            <wp:effectExtent l="0" t="0" r="1905" b="9525"/>
+            <wp:docPr id="7" name="图片 7"/>
+            <wp:cNvGraphicFramePr>
+              <a:graphicFrameLocks xmlns:a="http://schemas.openxmlformats.org/drawingml/2006/main" noChangeAspect="1"/>
+            </wp:cNvGraphicFramePr>
+            <a:graphic xmlns:a="http://schemas.openxmlformats.org/drawingml/2006/main">
+              <a:graphicData uri="http://schemas.openxmlformats.org/drawingml/2006/picture">
+                <pic:pic xmlns:pic="http://schemas.openxmlformats.org/drawingml/2006/picture">
+                  <pic:nvPicPr>
+                    <pic:cNvPr id="1" name=""/>
+                    <pic:cNvPicPr/>
+                  </pic:nvPicPr>
+                  <pic:blipFill>
+                    <a:blip r:embed="rId11"/>
+                    <a:stretch>
+                      <a:fillRect/>
+                    </a:stretch>
+                  </pic:blipFill>
+                  <pic:spPr>
+                    <a:xfrm>
+                      <a:off x="0" y="0"/>
+                      <a:ext cx="4441694" cy="2946513"/>
+                    </a:xfrm>
+                    <a:prstGeom prst="rect">
+                      <a:avLst/>
+                    </a:prstGeom>
+                  </pic:spPr>
+                </pic:pic>
+              </a:graphicData>
+            </a:graphic>
+          </wp:inline>
+        </w:drawing>
+      </w:r>
+    </w:p>
+    <w:p>
+      <w:r>
+        <w:rPr>
+          <w:noProof/>
+        </w:rPr>
+        <w:drawing>
+          <wp:inline distT="0" distB="0" distL="0" distR="0" wp14:anchorId="30182E15" wp14:editId="63DE3E16">
+            <wp:extent cx="5208104" cy="833949"/>
+            <wp:effectExtent l="0" t="0" r="0" b="4445"/>
+            <wp:docPr id="8" name="图片 8"/>
+            <wp:cNvGraphicFramePr>
+              <a:graphicFrameLocks xmlns:a="http://schemas.openxmlformats.org/drawingml/2006/main" noChangeAspect="1"/>
+            </wp:cNvGraphicFramePr>
+            <a:graphic xmlns:a="http://schemas.openxmlformats.org/drawingml/2006/main">
+              <a:graphicData uri="http://schemas.openxmlformats.org/drawingml/2006/picture">
+                <pic:pic xmlns:pic="http://schemas.openxmlformats.org/drawingml/2006/picture">
+                  <pic:nvPicPr>
+                    <pic:cNvPr id="1" name=""/>
+                    <pic:cNvPicPr/>
+                  </pic:nvPicPr>
+                  <pic:blipFill>
+                    <a:blip r:embed="rId12"/>
+                    <a:stretch>
+                      <a:fillRect/>
+                    </a:stretch>
+                  </pic:blipFill>
+                  <pic:spPr>
+                    <a:xfrm>
+                      <a:off x="0" y="0"/>
+                      <a:ext cx="5243916" cy="839683"/>
+                    </a:xfrm>
+                    <a:prstGeom prst="rect">
+                      <a:avLst/>
+                    </a:prstGeom>
+                  </pic:spPr>
+                </pic:pic>
+              </a:graphicData>
+            </a:graphic>
+          </wp:inline>
+        </w:drawing>
+      </w:r>
+    </w:p>
+    <w:p>
+      <w:r>
+        <w:rPr>
+          <w:rFonts w:hint="eastAsia"/>
+        </w:rPr>
+        <w:t>自动化测试代码的编写，详</w:t>
+      </w:r>
+      <w:proofErr w:type="gramStart"/>
+      <w:r>
+        <w:rPr>
+          <w:rFonts w:hint="eastAsia"/>
+        </w:rPr>
+        <w:t>询</w:t>
+      </w:r>
+      <w:proofErr w:type="gramEnd"/>
+      <w:r>
+        <w:rPr>
+          <w:rFonts w:hint="eastAsia"/>
+        </w:rPr>
+        <w:t>开发人员（可选）</w:t>
+      </w:r>
+    </w:p>
+    <w:p>
+      <w:r>
+        <w:rPr>
+          <w:rFonts w:hint="eastAsia"/>
+        </w:rPr>
+        <w:t>在</w:t>
+      </w:r>
+      <w:proofErr w:type="spellStart"/>
+      <w:r>
+        <w:t>WPFAIReportCheckTestProject</w:t>
+      </w:r>
+      <w:proofErr w:type="spellEnd"/>
+      <w:r>
+        <w:rPr>
+          <w:rFonts w:hint="eastAsia"/>
+        </w:rPr>
+        <w:t>的</w:t>
+      </w:r>
+      <w:r>
+        <w:t>Repository</w:t>
+      </w:r>
+      <w:r>
+        <w:rPr>
+          <w:rFonts w:hint="eastAsia"/>
+        </w:rPr>
+        <w:t>中新建</w:t>
+      </w:r>
+      <w:proofErr w:type="spellStart"/>
+      <w:r>
+        <w:t>FindDescriptionErrorTests.cs</w:t>
+      </w:r>
+      <w:proofErr w:type="spellEnd"/>
+      <w:r>
+        <w:rPr>
+          <w:rFonts w:hint="eastAsia"/>
+        </w:rPr>
+        <w:t>文件，</w:t>
+      </w:r>
+    </w:p>
+    <w:p>
+      <w:r>
+        <w:rPr>
+          <w:rFonts w:hint="eastAsia"/>
+        </w:rPr>
+        <w:t>修改</w:t>
+      </w:r>
+      <w:r>
+        <w:t>FindDescriptionError.Doc</w:t>
+      </w:r>
+      <w:r>
+        <w:rPr>
+          <w:rFonts w:hint="eastAsia"/>
+        </w:rPr>
+        <w:t>文件使之只含有要测试的错误。</w:t>
+      </w:r>
+    </w:p>
+    <w:p/>
+    <w:p>
+      <w:r>
+        <w:rPr>
+          <w:rFonts w:hint="eastAsia"/>
+        </w:rPr>
+        <w:t>一般情况下要写2个自动化测试代码：</w:t>
+      </w:r>
+    </w:p>
+    <w:p>
+      <w:pPr>
+        <w:pStyle w:val="a3"/>
+        <w:numPr>
+          <w:ilvl w:val="0"/>
+          <w:numId w:val="1"/>
+        </w:numPr>
+        <w:ind w:firstLineChars="0"/>
+      </w:pPr>
+      <w:r>
+        <w:rPr>
+          <w:rFonts w:hint="eastAsia"/>
+        </w:rPr>
+        <w:t>核心功能函数能正常使用；</w:t>
+      </w:r>
+    </w:p>
+    <w:p>
+      <w:pPr>
+        <w:pStyle w:val="a3"/>
+        <w:numPr>
+          <w:ilvl w:val="0"/>
+          <w:numId w:val="1"/>
+        </w:numPr>
+        <w:ind w:firstLineChars="0"/>
+        <w:rPr>
+          <w:rFonts w:hint="eastAsia"/>
+        </w:rPr>
+      </w:pPr>
+      <w:r>
+        <w:rPr>
+          <w:rFonts w:hint="eastAsia"/>
+        </w:rPr>
+        <w:t>批注能正确写入。</w:t>
+      </w:r>
     </w:p>
     <w:sectPr>
       <w:pgSz w:w="11906" w:h="16838"/>
@@ -26,6 +1466,103 @@
     </w:sectPr>
   </w:body>
 </w:document>
+</file>
+
+<file path=word/numbering.xml><?xml version="1.0" encoding="utf-8"?>
+<w:numbering xmlns:wpc="http://schemas.microsoft.com/office/word/2010/wordprocessingCanvas" xmlns:cx="http://schemas.microsoft.com/office/drawing/2014/chartex" xmlns:cx1="http://schemas.microsoft.com/office/drawing/2015/9/8/chartex" xmlns:cx2="http://schemas.microsoft.com/office/drawing/2015/10/21/chartex" xmlns:cx3="http://schemas.microsoft.com/office/drawing/2016/5/9/chartex" xmlns:cx4="http://schemas.microsoft.com/office/drawing/2016/5/10/chartex" xmlns:cx5="http://schemas.microsoft.com/office/drawing/2016/5/11/chartex" xmlns:cx6="http://schemas.microsoft.com/office/drawing/2016/5/12/chartex" xmlns:cx7="http://schemas.microsoft.com/office/drawing/2016/5/13/chartex" xmlns:cx8="http://schemas.microsoft.com/office/drawing/2016/5/14/chartex" xmlns:mc="http://schemas.openxmlformats.org/markup-compatibility/2006" xmlns:aink="http://schemas.microsoft.com/office/drawing/2016/ink" xmlns:am3d="http://schemas.microsoft.com/office/drawing/2017/model3d" xmlns:o="urn:schemas-microsoft-com:office:office" xmlns:r="http://schemas.openxmlformats.org/officeDocument/2006/relationships" xmlns:m="http://schemas.openxmlformats.org/officeDocument/2006/math" xmlns:v="urn:schemas-microsoft-com:vml" xmlns:wp14="http://schemas.microsoft.com/office/word/2010/wordprocessingDrawing" xmlns:wp="http://schemas.openxmlformats.org/drawingml/2006/wordprocessingDrawing" xmlns:w10="urn:schemas-microsoft-com:office:word" xmlns:w="http://schemas.openxmlformats.org/wordprocessingml/2006/main" xmlns:w14="http://schemas.microsoft.com/office/word/2010/wordml" xmlns:w15="http://schemas.microsoft.com/office/word/2012/wordml" xmlns:w16cid="http://schemas.microsoft.com/office/word/2016/wordml/cid" xmlns:w16se="http://schemas.microsoft.com/office/word/2015/wordml/symex" xmlns:wpg="http://schemas.microsoft.com/office/word/2010/wordprocessingGroup" xmlns:wpi="http://schemas.microsoft.com/office/word/2010/wordprocessingInk" xmlns:wne="http://schemas.microsoft.com/office/word/2006/wordml" xmlns:wps="http://schemas.microsoft.com/office/word/2010/wordprocessingShape" mc:Ignorable="w14 w15 w16se w16cid wp14">
+  <w:abstractNum w:abstractNumId="0" w15:restartNumberingAfterBreak="0">
+    <w:nsid w:val="5B4D74D7"/>
+    <w:multiLevelType w:val="hybridMultilevel"/>
+    <w:tmpl w:val="118C936C"/>
+    <w:lvl w:ilvl="0" w:tplc="D60E731A">
+      <w:start w:val="1"/>
+      <w:numFmt w:val="decimal"/>
+      <w:lvlText w:val="%1、"/>
+      <w:lvlJc w:val="left"/>
+      <w:pPr>
+        <w:ind w:left="360" w:hanging="360"/>
+      </w:pPr>
+      <w:rPr>
+        <w:rFonts w:hint="default"/>
+      </w:rPr>
+    </w:lvl>
+    <w:lvl w:ilvl="1" w:tplc="04090019" w:tentative="1">
+      <w:start w:val="1"/>
+      <w:numFmt w:val="lowerLetter"/>
+      <w:lvlText w:val="%2)"/>
+      <w:lvlJc w:val="left"/>
+      <w:pPr>
+        <w:ind w:left="840" w:hanging="420"/>
+      </w:pPr>
+    </w:lvl>
+    <w:lvl w:ilvl="2" w:tplc="0409001B" w:tentative="1">
+      <w:start w:val="1"/>
+      <w:numFmt w:val="lowerRoman"/>
+      <w:lvlText w:val="%3."/>
+      <w:lvlJc w:val="right"/>
+      <w:pPr>
+        <w:ind w:left="1260" w:hanging="420"/>
+      </w:pPr>
+    </w:lvl>
+    <w:lvl w:ilvl="3" w:tplc="0409000F" w:tentative="1">
+      <w:start w:val="1"/>
+      <w:numFmt w:val="decimal"/>
+      <w:lvlText w:val="%4."/>
+      <w:lvlJc w:val="left"/>
+      <w:pPr>
+        <w:ind w:left="1680" w:hanging="420"/>
+      </w:pPr>
+    </w:lvl>
+    <w:lvl w:ilvl="4" w:tplc="04090019" w:tentative="1">
+      <w:start w:val="1"/>
+      <w:numFmt w:val="lowerLetter"/>
+      <w:lvlText w:val="%5)"/>
+      <w:lvlJc w:val="left"/>
+      <w:pPr>
+        <w:ind w:left="2100" w:hanging="420"/>
+      </w:pPr>
+    </w:lvl>
+    <w:lvl w:ilvl="5" w:tplc="0409001B" w:tentative="1">
+      <w:start w:val="1"/>
+      <w:numFmt w:val="lowerRoman"/>
+      <w:lvlText w:val="%6."/>
+      <w:lvlJc w:val="right"/>
+      <w:pPr>
+        <w:ind w:left="2520" w:hanging="420"/>
+      </w:pPr>
+    </w:lvl>
+    <w:lvl w:ilvl="6" w:tplc="0409000F" w:tentative="1">
+      <w:start w:val="1"/>
+      <w:numFmt w:val="decimal"/>
+      <w:lvlText w:val="%7."/>
+      <w:lvlJc w:val="left"/>
+      <w:pPr>
+        <w:ind w:left="2940" w:hanging="420"/>
+      </w:pPr>
+    </w:lvl>
+    <w:lvl w:ilvl="7" w:tplc="04090019" w:tentative="1">
+      <w:start w:val="1"/>
+      <w:numFmt w:val="lowerLetter"/>
+      <w:lvlText w:val="%8)"/>
+      <w:lvlJc w:val="left"/>
+      <w:pPr>
+        <w:ind w:left="3360" w:hanging="420"/>
+      </w:pPr>
+    </w:lvl>
+    <w:lvl w:ilvl="8" w:tplc="0409001B" w:tentative="1">
+      <w:start w:val="1"/>
+      <w:numFmt w:val="lowerRoman"/>
+      <w:lvlText w:val="%9."/>
+      <w:lvlJc w:val="right"/>
+      <w:pPr>
+        <w:ind w:left="3780" w:hanging="420"/>
+      </w:pPr>
+    </w:lvl>
+  </w:abstractNum>
+  <w:num w:numId="1">
+    <w:abstractNumId w:val="0"/>
+  </w:num>
+</w:numbering>
 </file>
 
 <file path=word/styles.xml><?xml version="1.0" encoding="utf-8"?>
@@ -428,6 +1965,74 @@
       <w:jc w:val="both"/>
     </w:pPr>
   </w:style>
+  <w:style w:type="paragraph" w:styleId="2">
+    <w:name w:val="heading 2"/>
+    <w:basedOn w:val="a"/>
+    <w:next w:val="a"/>
+    <w:link w:val="20"/>
+    <w:uiPriority w:val="9"/>
+    <w:unhideWhenUsed/>
+    <w:qFormat/>
+    <w:rsid w:val="0064029E"/>
+    <w:pPr>
+      <w:keepNext/>
+      <w:keepLines/>
+      <w:spacing w:before="260" w:after="260" w:line="416" w:lineRule="auto"/>
+      <w:outlineLvl w:val="1"/>
+    </w:pPr>
+    <w:rPr>
+      <w:rFonts w:asciiTheme="majorHAnsi" w:eastAsiaTheme="majorEastAsia" w:hAnsiTheme="majorHAnsi" w:cstheme="majorBidi"/>
+      <w:b/>
+      <w:bCs/>
+      <w:sz w:val="32"/>
+      <w:szCs w:val="32"/>
+    </w:rPr>
+  </w:style>
+  <w:style w:type="paragraph" w:styleId="3">
+    <w:name w:val="heading 3"/>
+    <w:basedOn w:val="a"/>
+    <w:next w:val="a"/>
+    <w:link w:val="30"/>
+    <w:uiPriority w:val="9"/>
+    <w:unhideWhenUsed/>
+    <w:qFormat/>
+    <w:rsid w:val="0064029E"/>
+    <w:pPr>
+      <w:keepNext/>
+      <w:keepLines/>
+      <w:spacing w:before="260" w:after="260" w:line="416" w:lineRule="auto"/>
+      <w:outlineLvl w:val="2"/>
+    </w:pPr>
+    <w:rPr>
+      <w:b/>
+      <w:bCs/>
+      <w:sz w:val="32"/>
+      <w:szCs w:val="32"/>
+    </w:rPr>
+  </w:style>
+  <w:style w:type="paragraph" w:styleId="4">
+    <w:name w:val="heading 4"/>
+    <w:basedOn w:val="a"/>
+    <w:next w:val="a"/>
+    <w:link w:val="40"/>
+    <w:uiPriority w:val="9"/>
+    <w:unhideWhenUsed/>
+    <w:qFormat/>
+    <w:rsid w:val="0064029E"/>
+    <w:pPr>
+      <w:keepNext/>
+      <w:keepLines/>
+      <w:spacing w:before="280" w:after="290" w:line="376" w:lineRule="auto"/>
+      <w:outlineLvl w:val="3"/>
+    </w:pPr>
+    <w:rPr>
+      <w:rFonts w:asciiTheme="majorHAnsi" w:eastAsiaTheme="majorEastAsia" w:hAnsiTheme="majorHAnsi" w:cstheme="majorBidi"/>
+      <w:b/>
+      <w:bCs/>
+      <w:sz w:val="28"/>
+      <w:szCs w:val="28"/>
+    </w:rPr>
+  </w:style>
   <w:style w:type="character" w:default="1" w:styleId="a0">
     <w:name w:val="Default Paragraph Font"/>
     <w:uiPriority w:val="1"/>
@@ -454,6 +2059,57 @@
     <w:uiPriority w:val="99"/>
     <w:semiHidden/>
     <w:unhideWhenUsed/>
+  </w:style>
+  <w:style w:type="paragraph" w:styleId="a3">
+    <w:name w:val="List Paragraph"/>
+    <w:basedOn w:val="a"/>
+    <w:uiPriority w:val="34"/>
+    <w:qFormat/>
+    <w:rsid w:val="000D324A"/>
+    <w:pPr>
+      <w:ind w:firstLineChars="200" w:firstLine="420"/>
+    </w:pPr>
+  </w:style>
+  <w:style w:type="character" w:customStyle="1" w:styleId="20">
+    <w:name w:val="标题 2 字符"/>
+    <w:basedOn w:val="a0"/>
+    <w:link w:val="2"/>
+    <w:uiPriority w:val="9"/>
+    <w:rsid w:val="0064029E"/>
+    <w:rPr>
+      <w:rFonts w:asciiTheme="majorHAnsi" w:eastAsiaTheme="majorEastAsia" w:hAnsiTheme="majorHAnsi" w:cstheme="majorBidi"/>
+      <w:b/>
+      <w:bCs/>
+      <w:sz w:val="32"/>
+      <w:szCs w:val="32"/>
+    </w:rPr>
+  </w:style>
+  <w:style w:type="character" w:customStyle="1" w:styleId="30">
+    <w:name w:val="标题 3 字符"/>
+    <w:basedOn w:val="a0"/>
+    <w:link w:val="3"/>
+    <w:uiPriority w:val="9"/>
+    <w:rsid w:val="0064029E"/>
+    <w:rPr>
+      <w:b/>
+      <w:bCs/>
+      <w:sz w:val="32"/>
+      <w:szCs w:val="32"/>
+    </w:rPr>
+  </w:style>
+  <w:style w:type="character" w:customStyle="1" w:styleId="40">
+    <w:name w:val="标题 4 字符"/>
+    <w:basedOn w:val="a0"/>
+    <w:link w:val="4"/>
+    <w:uiPriority w:val="9"/>
+    <w:rsid w:val="0064029E"/>
+    <w:rPr>
+      <w:rFonts w:asciiTheme="majorHAnsi" w:eastAsiaTheme="majorEastAsia" w:hAnsiTheme="majorHAnsi" w:cstheme="majorBidi"/>
+      <w:b/>
+      <w:bCs/>
+      <w:sz w:val="28"/>
+      <w:szCs w:val="28"/>
+    </w:rPr>
   </w:style>
 </w:styles>
 </file>

</xml_diff>